<commit_message>
justificacion de arquitectura utilizada
</commit_message>
<xml_diff>
--- a/docs/Justificaciones de arquitectura.docx
+++ b/docs/Justificaciones de arquitectura.docx
@@ -1,6 +1,6 @@
 
 <file path=word/document.xml><?xml version="1.0" encoding="utf-8"?>
-<w:document xmlns:wpc="http://schemas.microsoft.com/office/word/2010/wordprocessingCanvas" xmlns:cx="http://schemas.microsoft.com/office/drawing/2014/chartex" xmlns:cx1="http://schemas.microsoft.com/office/drawing/2015/9/8/chartex" xmlns:cx2="http://schemas.microsoft.com/office/drawing/2015/10/21/chartex" xmlns:cx3="http://schemas.microsoft.com/office/drawing/2016/5/9/chartex" xmlns:cx4="http://schemas.microsoft.com/office/drawing/2016/5/10/chartex" xmlns:cx5="http://schemas.microsoft.com/office/drawing/2016/5/11/chartex" xmlns:cx6="http://schemas.microsoft.com/office/drawing/2016/5/12/chartex" xmlns:cx7="http://schemas.microsoft.com/office/drawing/2016/5/13/chartex" xmlns:cx8="http://schemas.microsoft.com/office/drawing/2016/5/14/chartex" xmlns:mc="http://schemas.openxmlformats.org/markup-compatibility/2006" xmlns:aink="http://schemas.microsoft.com/office/drawing/2016/ink" xmlns:am3d="http://schemas.microsoft.com/office/drawing/2017/model3d" xmlns:o="urn:schemas-microsoft-com:office:office" xmlns:r="http://schemas.openxmlformats.org/officeDocument/2006/relationships" xmlns:m="http://schemas.openxmlformats.org/officeDocument/2006/math" xmlns:v="urn:schemas-microsoft-com:vml" xmlns:wp14="http://schemas.microsoft.com/office/word/2010/wordprocessingDrawing" xmlns:wp="http://schemas.openxmlformats.org/drawingml/2006/wordprocessingDrawing" xmlns:w10="urn:schemas-microsoft-com:office:word" xmlns:w="http://schemas.openxmlformats.org/wordprocessingml/2006/main" xmlns:w14="http://schemas.microsoft.com/office/word/2010/wordml" xmlns:w15="http://schemas.microsoft.com/office/word/2012/wordml" xmlns:w16cid="http://schemas.microsoft.com/office/word/2016/wordml/cid" xmlns:w16se="http://schemas.microsoft.com/office/word/2015/wordml/symex" xmlns:wpg="http://schemas.microsoft.com/office/word/2010/wordprocessingGroup" xmlns:wpi="http://schemas.microsoft.com/office/word/2010/wordprocessingInk" xmlns:wne="http://schemas.microsoft.com/office/word/2006/wordml" xmlns:wps="http://schemas.microsoft.com/office/word/2010/wordprocessingShape" mc:Ignorable="w14 w15 w16se w16cid wp14">
+<w:document xmlns:wpc="http://schemas.microsoft.com/office/word/2010/wordprocessingCanvas" xmlns:cx="http://schemas.microsoft.com/office/drawing/2014/chartex" xmlns:mc="http://schemas.openxmlformats.org/markup-compatibility/2006" xmlns:o="urn:schemas-microsoft-com:office:office" xmlns:r="http://schemas.openxmlformats.org/officeDocument/2006/relationships" xmlns:m="http://schemas.openxmlformats.org/officeDocument/2006/math" xmlns:v="urn:schemas-microsoft-com:vml" xmlns:wp14="http://schemas.microsoft.com/office/word/2010/wordprocessingDrawing" xmlns:wp="http://schemas.openxmlformats.org/drawingml/2006/wordprocessingDrawing" xmlns:w10="urn:schemas-microsoft-com:office:word" xmlns:w="http://schemas.openxmlformats.org/wordprocessingml/2006/main" xmlns:w14="http://schemas.microsoft.com/office/word/2010/wordml" xmlns:w15="http://schemas.microsoft.com/office/word/2012/wordml" xmlns:w16se="http://schemas.microsoft.com/office/word/2015/wordml/symex" xmlns:wpg="http://schemas.microsoft.com/office/word/2010/wordprocessingGroup" xmlns:wpi="http://schemas.microsoft.com/office/word/2010/wordprocessingInk" xmlns:wne="http://schemas.microsoft.com/office/word/2006/wordml" xmlns:wps="http://schemas.microsoft.com/office/word/2010/wordprocessingShape" mc:Ignorable="w14 w15 w16se wp14">
   <w:body>
     <w:p>
       <w:pPr>
@@ -27,10 +27,25 @@
         <w:t xml:space="preserve"> pensado como una aplicación web</w:t>
       </w:r>
       <w:r>
-        <w:t xml:space="preserve"> que</w:t>
-      </w:r>
-      <w:r>
-        <w:t xml:space="preserve"> se enfoca en una arquitectura cliente-servidor. Los usuarios, </w:t>
+        <w:t xml:space="preserve"> </w:t>
+      </w:r>
+      <w:r>
+        <w:t>que se e</w:t>
+      </w:r>
+      <w:r>
+        <w:t>ncuentra funcionando en Google F</w:t>
+      </w:r>
+      <w:r>
+        <w:t>irebase, una plataforma de desarrollo móvil</w:t>
+      </w:r>
+      <w:r>
+        <w:t xml:space="preserve"> en la nube</w:t>
+      </w:r>
+      <w:r>
+        <w:t>, y está enfocada</w:t>
+      </w:r>
+      <w:r>
+        <w:t xml:space="preserve"> en una arquitectura cliente-servidor. Los usuarios, </w:t>
       </w:r>
       <w:r>
         <w:t xml:space="preserve">mediante </w:t>
@@ -39,7 +54,10 @@
         <w:t>un servicio REST</w:t>
       </w:r>
       <w:r>
-        <w:t>, pueden hacer consultas o realizar operaciones a través de HTTP</w:t>
+        <w:t>,</w:t>
+      </w:r>
+      <w:r>
+        <w:t xml:space="preserve"> pueden hacer consultas o realizar operaciones a través de HTTP</w:t>
       </w:r>
       <w:r>
         <w:t>.</w:t>
@@ -51,31 +69,34 @@
         <w:t>evaluadas y atendidas</w:t>
       </w:r>
       <w:r>
-        <w:t xml:space="preserve"> por un servidor, que tiene acceso a l</w:t>
+        <w:t xml:space="preserve"> por un servidor</w:t>
+      </w:r>
+      <w:r>
+        <w:t xml:space="preserve"> v</w:t>
+      </w:r>
+      <w:r>
+        <w:t>irtual proporcionado por AWS denominado EC2</w:t>
+      </w:r>
+      <w:r>
+        <w:t>, que tiene acceso a l</w:t>
       </w:r>
       <w:r>
         <w:t>a</w:t>
       </w:r>
       <w:r>
-        <w:t xml:space="preserve"> base de datos. La misma </w:t>
-      </w:r>
-      <w:r>
-        <w:t xml:space="preserve">está </w:t>
-      </w:r>
-      <w:r>
-        <w:t>centraliza</w:t>
-      </w:r>
-      <w:r>
-        <w:t>da</w:t>
-      </w:r>
-      <w:r>
-        <w:t xml:space="preserve"> en un único </w:t>
-      </w:r>
-      <w:r>
-        <w:t>nodo</w:t>
-      </w:r>
-      <w:r>
-        <w:t>, y el motor utilizado es MySQL.</w:t>
+        <w:t xml:space="preserve"> base de datos</w:t>
+      </w:r>
+      <w:r>
+        <w:t xml:space="preserve"> mediante Amazon RDS</w:t>
+      </w:r>
+      <w:r>
+        <w:t xml:space="preserve">. </w:t>
+      </w:r>
+      <w:r>
+        <w:t>E</w:t>
+      </w:r>
+      <w:r>
+        <w:t>l motor utilizado es MySQL.</w:t>
       </w:r>
     </w:p>
     <w:p>
@@ -95,13 +116,13 @@
         <w:t xml:space="preserve">de proyectos </w:t>
       </w:r>
       <w:r>
-        <w:t xml:space="preserve">Maven. Como el </w:t>
-      </w:r>
-      <w:r>
-        <w:t>sistema</w:t>
-      </w:r>
-      <w:r>
-        <w:t xml:space="preserve"> está orientado a objetos y nuestra base es SQL, los datos son persistidos a través de la técnica ORM. En este caso, se utiliza JPA.</w:t>
+        <w:t>Maven</w:t>
+      </w:r>
+      <w:r>
+        <w:t>, el cual se encuentra en la nube</w:t>
+      </w:r>
+      <w:r>
+        <w:t>, que proporciona escalabilidad y flexibilidad, entre otras cosas.</w:t>
       </w:r>
     </w:p>
     <w:p>
@@ -109,16 +130,18 @@
         <w:jc w:val="both"/>
       </w:pPr>
       <w:r>
+        <w:t xml:space="preserve">                </w:t>
+      </w:r>
+      <w:r>
         <w:rPr>
           <w:noProof/>
-          <w:u w:val="single"/>
           <w:lang w:eastAsia="es-AR"/>
         </w:rPr>
         <w:drawing>
-          <wp:inline distT="0" distB="0" distL="0" distR="0" wp14:anchorId="277E0D85" wp14:editId="29D980DB">
-            <wp:extent cx="4610100" cy="1725456"/>
+          <wp:inline distT="0" distB="0" distL="0" distR="0">
+            <wp:extent cx="5400040" cy="1969135"/>
             <wp:effectExtent l="0" t="0" r="0" b="0"/>
-            <wp:docPr id="3" name="Imagen 3"/>
+            <wp:docPr id="1" name="Imagen 1"/>
             <wp:cNvGraphicFramePr>
               <a:graphicFrameLocks xmlns:a="http://schemas.openxmlformats.org/drawingml/2006/main" noChangeAspect="1"/>
             </wp:cNvGraphicFramePr>
@@ -126,10 +149,10 @@
               <a:graphicData uri="http://schemas.openxmlformats.org/drawingml/2006/picture">
                 <pic:pic xmlns:pic="http://schemas.openxmlformats.org/drawingml/2006/picture">
                   <pic:nvPicPr>
-                    <pic:cNvPr id="3" name="Untitled Diagram (1).png"/>
+                    <pic:cNvPr id="1" name="asdf.png"/>
                     <pic:cNvPicPr/>
                   </pic:nvPicPr>
-                  <pic:blipFill rotWithShape="1">
+                  <pic:blipFill>
                     <a:blip r:embed="rId4">
                       <a:extLst>
                         <a:ext uri="{28A0092B-C50C-407E-A947-70E740481C1C}">
@@ -137,25 +160,18 @@
                         </a:ext>
                       </a:extLst>
                     </a:blip>
-                    <a:srcRect r="35427" b="52910"/>
-                    <a:stretch/>
+                    <a:stretch>
+                      <a:fillRect/>
+                    </a:stretch>
                   </pic:blipFill>
-                  <pic:spPr bwMode="auto">
+                  <pic:spPr>
                     <a:xfrm>
                       <a:off x="0" y="0"/>
-                      <a:ext cx="4636006" cy="1735152"/>
+                      <a:ext cx="5400040" cy="1969135"/>
                     </a:xfrm>
                     <a:prstGeom prst="rect">
                       <a:avLst/>
                     </a:prstGeom>
-                    <a:ln>
-                      <a:noFill/>
-                    </a:ln>
-                    <a:extLst>
-                      <a:ext uri="{53640926-AAD7-44D8-BBD7-CCE9431645EC}">
-                        <a14:shadowObscured xmlns:a14="http://schemas.microsoft.com/office/drawing/2010/main"/>
-                      </a:ext>
-                    </a:extLst>
                   </pic:spPr>
                 </pic:pic>
               </a:graphicData>
@@ -163,93 +179,73 @@
           </wp:inline>
         </w:drawing>
       </w:r>
+      <w:bookmarkStart w:id="0" w:name="_GoBack"/>
+      <w:bookmarkEnd w:id="0"/>
     </w:p>
     <w:p>
       <w:pPr>
         <w:jc w:val="both"/>
       </w:pPr>
       <w:r>
-        <w:t xml:space="preserve">Si en un futuro se quisiera escalar horizontalmente se podría descentralizar la base de datos y ubicarla en distintos nodos. También se tendrían más servidores que atiendan consultas para evitar el único punto de falla o “cuello de botella” y un balanceador de carga que los coordine. De esta forma se descartaría el paradigma puramente relacional y se haría uso de </w:t>
-      </w:r>
-      <w:proofErr w:type="spellStart"/>
-      <w:r>
-        <w:t>NoSQL</w:t>
-      </w:r>
-      <w:proofErr w:type="spellEnd"/>
-      <w:r>
-        <w:t>, agregando nodos cada vez que sea necesario escalar de forma horizontal.</w:t>
+        <w:t>Otro enfoque de est</w:t>
+      </w:r>
+      <w:r>
+        <w:t>a</w:t>
+      </w:r>
+      <w:r>
+        <w:t xml:space="preserve"> arquitectura es el estilo MVC. Esto distingue claramente la vista (</w:t>
+      </w:r>
+      <w:r>
+        <w:t>uno es de google firebase que es donde están las vistas y la lógica del front-end</w:t>
+      </w:r>
+      <w:r>
+        <w:t xml:space="preserve">), del modelo </w:t>
+      </w:r>
+      <w:r>
+        <w:t xml:space="preserve">de base de datos </w:t>
+      </w:r>
+      <w:r>
+        <w:t>a través de la lógica de negocio (back)</w:t>
+      </w:r>
+      <w:r>
+        <w:t>. Este estilo permite mante</w:t>
+      </w:r>
+      <w:r>
+        <w:t xml:space="preserve">nibilidad del software </w:t>
+      </w:r>
+      <w:r>
+        <w:t xml:space="preserve">y </w:t>
+      </w:r>
+      <w:r>
+        <w:t>la utilización</w:t>
+      </w:r>
+      <w:r>
+        <w:t xml:space="preserve"> </w:t>
+      </w:r>
+      <w:r>
+        <w:t xml:space="preserve">de </w:t>
+      </w:r>
+      <w:r>
+        <w:t>distintas tecnologías</w:t>
+      </w:r>
+      <w:r>
+        <w:t xml:space="preserve"> ya que las capas son independientes una de </w:t>
+      </w:r>
+      <w:r>
+        <w:t xml:space="preserve">otra. </w:t>
       </w:r>
     </w:p>
     <w:p>
-      <w:pPr>
-        <w:jc w:val="both"/>
-      </w:pPr>
-      <w:r>
-        <w:t>Otro enfoque de la</w:t>
-      </w:r>
-      <w:r>
-        <w:t xml:space="preserve"> arquitectura es el estilo MVC. Esto distingue claramente la vista (</w:t>
-      </w:r>
-      <w:proofErr w:type="spellStart"/>
-      <w:r>
-        <w:t>front</w:t>
-      </w:r>
-      <w:proofErr w:type="spellEnd"/>
-      <w:r>
-        <w:t>, a través de la cual el cliente se com</w:t>
-      </w:r>
-      <w:bookmarkStart w:id="0" w:name="_GoBack"/>
-      <w:bookmarkEnd w:id="0"/>
-      <w:r>
-        <w:t>un</w:t>
-      </w:r>
-      <w:r>
-        <w:t xml:space="preserve">ica con la aplicación), del modelo </w:t>
-      </w:r>
-      <w:r>
-        <w:t xml:space="preserve">de base de datos </w:t>
-      </w:r>
-      <w:r>
-        <w:t>a través de la lógica de negocio (back)</w:t>
-      </w:r>
-      <w:r>
-        <w:t>. Este estilo permite mante</w:t>
-      </w:r>
-      <w:r>
-        <w:t xml:space="preserve">nibilidad del software </w:t>
-      </w:r>
-      <w:r>
-        <w:t xml:space="preserve">y </w:t>
-      </w:r>
-      <w:r>
-        <w:t>la utilización</w:t>
-      </w:r>
-      <w:r>
-        <w:t xml:space="preserve"> </w:t>
-      </w:r>
-      <w:r>
-        <w:t xml:space="preserve">de </w:t>
-      </w:r>
-      <w:r>
-        <w:t>distintas tecnologías</w:t>
-      </w:r>
-      <w:r>
-        <w:t xml:space="preserve"> ya que las capas son independientes una de otra</w:t>
-      </w:r>
-      <w:r>
-        <w:t>.</w:t>
-      </w:r>
-    </w:p>
-    <w:p>
       <w:r>
         <w:rPr>
           <w:noProof/>
+          <w:lang w:eastAsia="es-AR"/>
         </w:rPr>
         <w:drawing>
-          <wp:inline distT="0" distB="0" distL="0" distR="0" wp14:anchorId="7B6816D4" wp14:editId="6340BA73">
-            <wp:extent cx="5360670" cy="2771775"/>
-            <wp:effectExtent l="0" t="0" r="0" b="9525"/>
-            <wp:docPr id="1" name="Imagen 1" descr="Imagen que contiene texto, mapa&#10;&#10;Descripción generada con confianza muy alta"/>
+          <wp:inline distT="0" distB="0" distL="0" distR="0">
+            <wp:extent cx="5400040" cy="2426970"/>
+            <wp:effectExtent l="0" t="0" r="0" b="0"/>
+            <wp:docPr id="9" name="Imagen 9"/>
             <wp:cNvGraphicFramePr>
               <a:graphicFrameLocks xmlns:a="http://schemas.openxmlformats.org/drawingml/2006/main" noChangeAspect="1"/>
             </wp:cNvGraphicFramePr>
@@ -257,36 +253,29 @@
               <a:graphicData uri="http://schemas.openxmlformats.org/drawingml/2006/picture">
                 <pic:pic xmlns:pic="http://schemas.openxmlformats.org/drawingml/2006/picture">
                   <pic:nvPicPr>
-                    <pic:cNvPr id="1" name="DiagramaComponentes.png"/>
+                    <pic:cNvPr id="9" name="asdfcvc.png"/>
                     <pic:cNvPicPr/>
                   </pic:nvPicPr>
-                  <pic:blipFill rotWithShape="1">
-                    <a:blip r:embed="rId5">
+                  <pic:blipFill>
+                    <a:blip r:embed="rId5" cstate="print">
                       <a:extLst>
                         <a:ext uri="{28A0092B-C50C-407E-A947-70E740481C1C}">
                           <a14:useLocalDpi xmlns:a14="http://schemas.microsoft.com/office/drawing/2010/main" val="0"/>
                         </a:ext>
                       </a:extLst>
                     </a:blip>
-                    <a:srcRect l="585" t="31498" r="17195" b="2712"/>
-                    <a:stretch/>
+                    <a:stretch>
+                      <a:fillRect/>
+                    </a:stretch>
                   </pic:blipFill>
-                  <pic:spPr bwMode="auto">
+                  <pic:spPr>
                     <a:xfrm>
                       <a:off x="0" y="0"/>
-                      <a:ext cx="5361934" cy="2772429"/>
+                      <a:ext cx="5400040" cy="2426970"/>
                     </a:xfrm>
                     <a:prstGeom prst="rect">
                       <a:avLst/>
                     </a:prstGeom>
-                    <a:ln>
-                      <a:noFill/>
-                    </a:ln>
-                    <a:extLst>
-                      <a:ext uri="{53640926-AAD7-44D8-BBD7-CCE9431645EC}">
-                        <a14:shadowObscured xmlns:a14="http://schemas.microsoft.com/office/drawing/2010/main"/>
-                      </a:ext>
-                    </a:extLst>
                   </pic:spPr>
                 </pic:pic>
               </a:graphicData>
@@ -307,7 +296,7 @@
 </file>
 
 <file path=word/styles.xml><?xml version="1.0" encoding="utf-8"?>
-<w:styles xmlns:mc="http://schemas.openxmlformats.org/markup-compatibility/2006" xmlns:r="http://schemas.openxmlformats.org/officeDocument/2006/relationships" xmlns:w="http://schemas.openxmlformats.org/wordprocessingml/2006/main" xmlns:w14="http://schemas.microsoft.com/office/word/2010/wordml" xmlns:w15="http://schemas.microsoft.com/office/word/2012/wordml" xmlns:w16cid="http://schemas.microsoft.com/office/word/2016/wordml/cid" xmlns:w16se="http://schemas.microsoft.com/office/word/2015/wordml/symex" mc:Ignorable="w14 w15 w16se w16cid">
+<w:styles xmlns:mc="http://schemas.openxmlformats.org/markup-compatibility/2006" xmlns:r="http://schemas.openxmlformats.org/officeDocument/2006/relationships" xmlns:w="http://schemas.openxmlformats.org/wordprocessingml/2006/main" xmlns:w14="http://schemas.microsoft.com/office/word/2010/wordml" xmlns:w15="http://schemas.microsoft.com/office/word/2012/wordml" xmlns:w16se="http://schemas.microsoft.com/office/word/2015/wordml/symex" mc:Ignorable="w14 w15 w16se">
   <w:docDefaults>
     <w:rPrDefault>
       <w:rPr>
@@ -323,7 +312,7 @@
       </w:pPr>
     </w:pPrDefault>
   </w:docDefaults>
-  <w:latentStyles w:defLockedState="0" w:defUIPriority="99" w:defSemiHidden="0" w:defUnhideWhenUsed="0" w:defQFormat="0" w:count="375">
+  <w:latentStyles w:defLockedState="0" w:defUIPriority="99" w:defSemiHidden="0" w:defUnhideWhenUsed="0" w:defQFormat="0" w:count="371">
     <w:lsdException w:name="Normal" w:uiPriority="0" w:qFormat="1"/>
     <w:lsdException w:name="heading 1" w:uiPriority="9" w:qFormat="1"/>
     <w:lsdException w:name="heading 2" w:semiHidden="1" w:uiPriority="9" w:unhideWhenUsed="1" w:qFormat="1"/>
@@ -429,6 +418,7 @@
     <w:lsdException w:name="HTML Sample" w:semiHidden="1" w:unhideWhenUsed="1"/>
     <w:lsdException w:name="HTML Typewriter" w:semiHidden="1" w:unhideWhenUsed="1"/>
     <w:lsdException w:name="HTML Variable" w:semiHidden="1" w:unhideWhenUsed="1"/>
+    <w:lsdException w:name="Normal Table" w:semiHidden="1" w:unhideWhenUsed="1"/>
     <w:lsdException w:name="annotation subject" w:semiHidden="1" w:unhideWhenUsed="1"/>
     <w:lsdException w:name="No List" w:semiHidden="1" w:unhideWhenUsed="1"/>
     <w:lsdException w:name="Outline List 1" w:semiHidden="1" w:unhideWhenUsed="1"/>
@@ -472,8 +462,10 @@
     <w:lsdException w:name="Table Elegant" w:semiHidden="1" w:unhideWhenUsed="1"/>
     <w:lsdException w:name="Table Professional" w:semiHidden="1" w:unhideWhenUsed="1"/>
     <w:lsdException w:name="Table Subtle 1" w:semiHidden="1" w:unhideWhenUsed="1"/>
+    <w:lsdException w:name="Table Subtle 2" w:semiHidden="1" w:unhideWhenUsed="1"/>
     <w:lsdException w:name="Table Web 1" w:semiHidden="1" w:unhideWhenUsed="1"/>
     <w:lsdException w:name="Table Web 2" w:semiHidden="1" w:unhideWhenUsed="1"/>
+    <w:lsdException w:name="Table Web 3" w:semiHidden="1" w:unhideWhenUsed="1"/>
     <w:lsdException w:name="Balloon Text" w:semiHidden="1" w:unhideWhenUsed="1"/>
     <w:lsdException w:name="Table Grid" w:uiPriority="39"/>
     <w:lsdException w:name="Table Theme" w:semiHidden="1" w:unhideWhenUsed="1"/>
@@ -692,10 +684,6 @@
     <w:lsdException w:name="List Table 5 Dark Accent 6" w:uiPriority="50"/>
     <w:lsdException w:name="List Table 6 Colorful Accent 6" w:uiPriority="51"/>
     <w:lsdException w:name="List Table 7 Colorful Accent 6" w:uiPriority="52"/>
-    <w:lsdException w:name="Mention" w:semiHidden="1" w:unhideWhenUsed="1"/>
-    <w:lsdException w:name="Smart Hyperlink" w:semiHidden="1" w:unhideWhenUsed="1"/>
-    <w:lsdException w:name="Hashtag" w:semiHidden="1" w:unhideWhenUsed="1"/>
-    <w:lsdException w:name="Unresolved Mention" w:semiHidden="1" w:unhideWhenUsed="1"/>
   </w:latentStyles>
   <w:style w:type="paragraph" w:default="1" w:styleId="Normal">
     <w:name w:val="Normal"/>

</xml_diff>